<commit_message>
Adicionando plano de acao
</commit_message>
<xml_diff>
--- a/Projeto 1/RelatorioProjetoFinal1-GuilhermeAraujo.docx
+++ b/Projeto 1/RelatorioProjetoFinal1-GuilhermeAraujo.docx
@@ -124,7 +124,49 @@
           <w:b/>
           <w:sz w:val="28"/>
         </w:rPr>
-        <w:t>SECURE EDGE COMPUTING IN THE INTERNET OF THINGS</w:t>
+        <w:t xml:space="preserve">Ferramenta de auxilio a </w:t>
+      </w:r>
+      <w:r>
+        <w:rPr>
+          <w:b/>
+          <w:sz w:val="28"/>
+        </w:rPr>
+        <w:t xml:space="preserve">analise </w:t>
+      </w:r>
+      <w:r>
+        <w:rPr>
+          <w:b/>
+          <w:sz w:val="28"/>
+        </w:rPr>
+        <w:t>oncológica</w:t>
+      </w:r>
+      <w:r>
+        <w:rPr>
+          <w:b/>
+          <w:sz w:val="28"/>
+        </w:rPr>
+        <w:t xml:space="preserve"> </w:t>
+      </w:r>
+      <w:r>
+        <w:rPr>
+          <w:b/>
+          <w:sz w:val="28"/>
+        </w:rPr>
+        <w:t>de mamografias</w:t>
+      </w:r>
+      <w:r>
+        <w:rPr>
+          <w:b/>
+          <w:sz w:val="28"/>
+        </w:rPr>
+        <w:t xml:space="preserve"> por </w:t>
+      </w:r>
+      <w:r>
+        <w:rPr>
+          <w:b/>
+          <w:sz w:val="28"/>
+        </w:rPr>
+        <w:t>machine learning</w:t>
       </w:r>
     </w:p>
     <w:p>
@@ -359,7 +401,19 @@
         <w:rPr>
           <w:sz w:val="32"/>
         </w:rPr>
-        <w:t>Curso de Graduação em Engenharia daComputação</w:t>
+        <w:t>Curso de Graduação em Engenharia da</w:t>
+      </w:r>
+      <w:r>
+        <w:rPr>
+          <w:sz w:val="32"/>
+        </w:rPr>
+        <w:t xml:space="preserve"> </w:t>
+      </w:r>
+      <w:r>
+        <w:rPr>
+          <w:sz w:val="32"/>
+        </w:rPr>
+        <w:t>Computação</w:t>
       </w:r>
     </w:p>
     <w:p>
@@ -572,21 +626,14 @@
           <w:b/>
           <w:sz w:val="28"/>
         </w:rPr>
-        <w:t>Redes convolucionais para analise oncológica</w:t>
+        <w:t xml:space="preserve">Ferramenta de auxilio a analise oncológica de mamografias por </w:t>
       </w:r>
       <w:r>
         <w:rPr>
           <w:b/>
           <w:sz w:val="28"/>
         </w:rPr>
-        <w:t xml:space="preserve"> de imagens da</w:t>
-      </w:r>
-      <w:r>
-        <w:rPr>
-          <w:b/>
-          <w:sz w:val="28"/>
-        </w:rPr>
-        <w:t xml:space="preserve"> mama</w:t>
+        <w:t>machine learning</w:t>
       </w:r>
     </w:p>
     <w:p>
@@ -920,13 +967,10 @@
         <w:t xml:space="preserve">. </w:t>
       </w:r>
       <w:r>
-        <w:t>Redes convolucionais para analise oncológica de</w:t>
-      </w:r>
-      <w:r>
-        <w:t xml:space="preserve"> imagens da</w:t>
-      </w:r>
-      <w:r>
-        <w:t xml:space="preserve"> mama</w:t>
+        <w:t xml:space="preserve">Ferramenta de auxilio a analise oncológica de mamografias por </w:t>
+      </w:r>
+      <w:r>
+        <w:t>machine learning</w:t>
       </w:r>
       <w:r>
         <w:t>. Rio de Janeiro, 201</w:t>
@@ -950,10 +994,16 @@
         <w:t xml:space="preserve"> de</w:t>
       </w:r>
       <w:r>
-        <w:t xml:space="preserve"> Projeto de Conclusão de Curso -</w:t>
-      </w:r>
-      <w:r>
-        <w:t>Departamento de Informática. Pontifícia Universidade Católica do Rio de Janeiro.</w:t>
+        <w:t xml:space="preserve"> Projeto de Conclusão de </w:t>
+      </w:r>
+      <w:r>
+        <w:t>Curso -</w:t>
+      </w:r>
+      <w:r>
+        <w:t xml:space="preserve"> Departamento</w:t>
+      </w:r>
+      <w:r>
+        <w:t xml:space="preserve"> de Informática. Pontifícia Universidade Católica do Rio de Janeiro.</w:t>
       </w:r>
     </w:p>
     <w:p>
@@ -999,8 +1049,14 @@
       <w:pPr>
         <w:pStyle w:val="Corpodetexto"/>
         <w:ind w:left="1100"/>
-      </w:pPr>
-      <w:r>
+        <w:rPr>
+          <w:b/>
+        </w:rPr>
+      </w:pPr>
+      <w:r>
+        <w:rPr>
+          <w:b/>
+        </w:rPr>
         <w:t>Palavras-chave</w:t>
       </w:r>
     </w:p>
@@ -1322,6 +1378,9 @@
         <w:spacing w:line="360" w:lineRule="auto"/>
         <w:ind w:left="1230" w:right="396" w:firstLine="566"/>
         <w:jc w:val="both"/>
+        <w:rPr>
+          <w:lang w:val="en-US"/>
+        </w:rPr>
       </w:pPr>
       <w:r>
         <w:t>Araujo, Guilherme; Vellasco</w:t>
@@ -1336,13 +1395,25 @@
         <w:t xml:space="preserve">. </w:t>
       </w:r>
       <w:r>
-        <w:t>Convolutional networks</w:t>
-      </w:r>
-      <w:r>
-        <w:t xml:space="preserve"> for oncological analysis of breast imaging</w:t>
-      </w:r>
-      <w:r>
-        <w:t>. Rio de Janeiro, 201</w:t>
+        <w:rPr>
+          <w:lang w:val="en-US"/>
+        </w:rPr>
+        <w:t xml:space="preserve">Application to aid the oncological analysis of mammograms by </w:t>
+      </w:r>
+      <w:r>
+        <w:rPr>
+          <w:lang w:val="en-US"/>
+        </w:rPr>
+        <w:t>machine learning</w:t>
+      </w:r>
+      <w:r>
+        <w:rPr>
+          <w:lang w:val="en-US"/>
+        </w:rPr>
+        <w:t xml:space="preserve">. </w:t>
+      </w:r>
+      <w:r>
+        <w:t>Rio de Janeiro, 201</w:t>
       </w:r>
       <w:r>
         <w:t>8</w:t>
@@ -1357,27 +1428,54 @@
         <w:t xml:space="preserve">p. </w:t>
       </w:r>
       <w:r>
-        <w:t xml:space="preserve">Capstone Project Report - </w:t>
-      </w:r>
-      <w:r>
-        <w:t xml:space="preserve">Departamento de Informática. </w:t>
-      </w:r>
-      <w:r>
+        <w:t xml:space="preserve">Capstone Project Report </w:t>
+      </w:r>
+      <w:r>
+        <w:t>–</w:t>
+      </w:r>
+      <w:r>
+        <w:t xml:space="preserve"> </w:t>
+      </w:r>
+      <w:r>
+        <w:t>Department of Informatics</w:t>
+      </w:r>
+      <w:r>
+        <w:t xml:space="preserve">. </w:t>
+      </w:r>
+      <w:r>
+        <w:rPr>
+          <w:lang w:val="en-US"/>
+        </w:rPr>
         <w:t>Pontificial</w:t>
       </w:r>
       <w:r>
+        <w:rPr>
+          <w:lang w:val="en-US"/>
+        </w:rPr>
         <w:t xml:space="preserve"> </w:t>
       </w:r>
       <w:r>
+        <w:rPr>
+          <w:lang w:val="en-US"/>
+        </w:rPr>
         <w:t>Catholic University</w:t>
       </w:r>
       <w:r>
+        <w:rPr>
+          <w:lang w:val="en-US"/>
+        </w:rPr>
         <w:t xml:space="preserve"> o</w:t>
       </w:r>
       <w:r>
+        <w:rPr>
+          <w:lang w:val="en-US"/>
+        </w:rPr>
         <w:t>f</w:t>
       </w:r>
       <w:r>
+        <w:rPr>
+          <w:lang w:val="en-US"/>
+        </w:rPr>
         <w:t xml:space="preserve"> Rio de Janeiro.</w:t>
       </w:r>
     </w:p>
@@ -1386,6 +1484,7 @@
         <w:pStyle w:val="Corpodetexto"/>
         <w:rPr>
           <w:sz w:val="24"/>
+          <w:lang w:val="en-US"/>
         </w:rPr>
       </w:pPr>
     </w:p>
@@ -1395,8 +1494,14 @@
         <w:spacing w:before="201"/>
         <w:ind w:left="668" w:right="393" w:firstLine="566"/>
         <w:jc w:val="both"/>
-      </w:pPr>
-      <w:r>
+        <w:rPr>
+          <w:lang w:val="en-US"/>
+        </w:rPr>
+      </w:pPr>
+      <w:r>
+        <w:rPr>
+          <w:lang w:val="en-US"/>
+        </w:rPr>
         <w:t>This Project aims the development of a tool to assist medical diagnosis using concolutional networks for the analysis of tumors in mammographic images.</w:t>
       </w:r>
     </w:p>
@@ -1406,6 +1511,7 @@
         <w:spacing w:before="9"/>
         <w:rPr>
           <w:sz w:val="21"/>
+          <w:lang w:val="en-US"/>
         </w:rPr>
       </w:pPr>
     </w:p>
@@ -1413,8 +1519,16 @@
       <w:pPr>
         <w:pStyle w:val="Corpodetexto"/>
         <w:ind w:left="1100"/>
-      </w:pPr>
-      <w:r>
+        <w:rPr>
+          <w:b/>
+          <w:lang w:val="en-US"/>
+        </w:rPr>
+      </w:pPr>
+      <w:r>
+        <w:rPr>
+          <w:b/>
+          <w:lang w:val="en-US"/>
+        </w:rPr>
         <w:t>Keywords</w:t>
       </w:r>
     </w:p>
@@ -1424,6 +1538,7 @@
         <w:spacing w:before="5"/>
         <w:rPr>
           <w:sz w:val="21"/>
+          <w:lang w:val="en-US"/>
         </w:rPr>
       </w:pPr>
     </w:p>
@@ -1431,13 +1546,22 @@
       <w:pPr>
         <w:pStyle w:val="Corpodetexto"/>
         <w:ind w:left="1388"/>
-      </w:pPr>
-      <w:r>
+        <w:rPr>
+          <w:lang w:val="en-US"/>
+        </w:rPr>
+      </w:pPr>
+      <w:r>
+        <w:rPr>
+          <w:lang w:val="en-US"/>
+        </w:rPr>
         <w:t>Convolutional Networks; Artificial Intelligence; Deep Learning;</w:t>
       </w:r>
     </w:p>
     <w:p>
       <w:pPr>
+        <w:rPr>
+          <w:lang w:val="en-US"/>
+        </w:rPr>
         <w:sectPr>
           <w:pgSz w:w="11900" w:h="16840"/>
           <w:pgMar w:top="1340" w:right="1580" w:bottom="940" w:left="1320" w:header="0" w:footer="746" w:gutter="0"/>
@@ -1451,6 +1575,7 @@
         <w:spacing w:before="2"/>
         <w:rPr>
           <w:sz w:val="17"/>
+          <w:lang w:val="en-US"/>
         </w:rPr>
       </w:pPr>
     </w:p>
@@ -2467,18 +2592,21 @@
     <w:p>
       <w:pPr>
         <w:pStyle w:val="Corpodetexto"/>
-        <w:spacing w:before="162" w:line="360" w:lineRule="auto"/>
+        <w:spacing w:line="360" w:lineRule="auto"/>
         <w:ind w:left="668" w:right="393" w:firstLine="566"/>
         <w:jc w:val="both"/>
       </w:pPr>
       <w:r>
-        <w:t xml:space="preserve">A base de dados utilizada para treinar o algoritmo </w:t>
-      </w:r>
-      <w:r>
-        <w:t xml:space="preserve">conta com uma versão padronizada da DDSM (Digital Database for Screening Mammography) da Universidade da Florida do Sul, a CBIS-DDSM [8]. </w:t>
-      </w:r>
-      <w:r>
-        <w:t>A quantidade de imagens utilizadas pode variar de acordo com os testes.</w:t>
+        <w:t xml:space="preserve">Deseja-se </w:t>
+      </w:r>
+      <w:r>
+        <w:t xml:space="preserve">ter </w:t>
+      </w:r>
+      <w:r>
+        <w:t xml:space="preserve">ao final do projeto </w:t>
+      </w:r>
+      <w:r>
+        <w:t>uma aplicação que possa servir para uso clinico real auxiliando profissionais de medicina no dia-a-dia, e ter uma rede robusta que sirva como fonte de estudo para futuro desenvolvimento relacionando oncologia e processamento de imagens com inteligência artificial.</w:t>
       </w:r>
     </w:p>
     <w:p>
@@ -2631,6 +2759,9 @@
         <w:spacing w:line="360" w:lineRule="auto"/>
         <w:ind w:left="668" w:right="393" w:firstLine="566"/>
         <w:jc w:val="both"/>
+        <w:rPr>
+          <w:sz w:val="24"/>
+        </w:rPr>
       </w:pPr>
     </w:p>
     <w:p>
@@ -2706,8 +2837,85 @@
         <w:jc w:val="both"/>
       </w:pPr>
       <w:r>
-        <w:t>O plano previsto para desenvolvimento da solução proposta está representado na Tabela 1.</w:t>
-      </w:r>
+        <w:t xml:space="preserve">A primeira fase do projeto foi </w:t>
+      </w:r>
+      <w:r>
+        <w:t xml:space="preserve">de </w:t>
+      </w:r>
+      <w:r>
+        <w:t>estudo</w:t>
+      </w:r>
+      <w:r>
+        <w:t xml:space="preserve"> </w:t>
+      </w:r>
+      <w:r>
+        <w:t>teórico</w:t>
+      </w:r>
+      <w:r>
+        <w:t xml:space="preserve"> da área de câncer de mama e de redes convolucionais para machine learning </w:t>
+      </w:r>
+      <w:r>
+        <w:t>com</w:t>
+      </w:r>
+      <w:r>
+        <w:t xml:space="preserve"> imagens. A segunda fase envolveu a decisão</w:t>
+      </w:r>
+      <w:r>
+        <w:t xml:space="preserve"> de que linguagens, ferramentas e bibliotecas seriam utilizadas no desenvolvimento do projeto</w:t>
+      </w:r>
+      <w:r>
+        <w:t>.</w:t>
+      </w:r>
+      <w:r>
+        <w:t xml:space="preserve"> </w:t>
+      </w:r>
+    </w:p>
+    <w:p>
+      <w:pPr>
+        <w:pStyle w:val="Corpodetexto"/>
+        <w:spacing w:before="163" w:line="360" w:lineRule="auto"/>
+        <w:ind w:left="668" w:right="393" w:firstLine="566"/>
+        <w:jc w:val="both"/>
+      </w:pPr>
+      <w:r>
+        <w:t>Python</w:t>
+      </w:r>
+      <w:r>
+        <w:t xml:space="preserve"> foi</w:t>
+      </w:r>
+      <w:r>
+        <w:t xml:space="preserve"> linguagem escolhida para o desenvolvimento da rede neural utilizada, pelo fato de ser uma linguagem que </w:t>
+      </w:r>
+      <w:r>
+        <w:t xml:space="preserve">possui uma grande quantidade de ferramentas relacionadas a processamento de imagens e redes neurais. A principal biblioteca a ser utilizada será o TensorFlow [8], um framework para machine learning open source criada pela Google. </w:t>
+      </w:r>
+    </w:p>
+    <w:p>
+      <w:pPr>
+        <w:pStyle w:val="Corpodetexto"/>
+        <w:spacing w:before="163" w:line="360" w:lineRule="auto"/>
+        <w:ind w:left="668" w:right="393" w:firstLine="566"/>
+        <w:jc w:val="both"/>
+      </w:pPr>
+      <w:r>
+        <w:t xml:space="preserve">O segundo semestre envolve todo o desenvolvimento, treinamento, teste e aperfeiçoamento da rede utilizando a base de dados. Além do desenvolvimento do aplicativo que utilizara a rede para processar as imagens carregadas no programa. E por fim redigir o relatório final e apresentar o projeto para banca. </w:t>
+      </w:r>
+    </w:p>
+    <w:p>
+      <w:pPr>
+        <w:pStyle w:val="Corpodetexto"/>
+        <w:spacing w:before="163" w:line="360" w:lineRule="auto"/>
+        <w:ind w:left="668" w:right="393" w:firstLine="566"/>
+        <w:jc w:val="both"/>
+      </w:pPr>
+    </w:p>
+    <w:p>
+      <w:pPr>
+        <w:pStyle w:val="Corpodetexto"/>
+        <w:spacing w:before="163" w:line="360" w:lineRule="auto"/>
+        <w:ind w:left="668" w:right="393" w:firstLine="566"/>
+        <w:jc w:val="both"/>
+      </w:pPr>
     </w:p>
     <w:p>
       <w:pPr>
@@ -2730,10 +2938,40 @@
       </w:pPr>
       <w:r>
         <w:rPr>
+          <w:noProof/>
+        </w:rPr>
+        <w:pict>
+          <v:shapetype id="_x0000_t75" coordsize="21600,21600" o:spt="75" o:preferrelative="t" path="m@4@5l@4@11@9@11@9@5xe" filled="f" stroked="f">
+            <v:stroke joinstyle="miter"/>
+            <v:formulas>
+              <v:f eqn="if lineDrawn pixelLineWidth 0"/>
+              <v:f eqn="sum @0 1 0"/>
+              <v:f eqn="sum 0 0 @1"/>
+              <v:f eqn="prod @2 1 2"/>
+              <v:f eqn="prod @3 21600 pixelWidth"/>
+              <v:f eqn="prod @3 21600 pixelHeight"/>
+              <v:f eqn="sum @0 0 1"/>
+              <v:f eqn="prod @6 1 2"/>
+              <v:f eqn="prod @7 21600 pixelWidth"/>
+              <v:f eqn="sum @8 21600 0"/>
+              <v:f eqn="prod @7 21600 pixelHeight"/>
+              <v:f eqn="sum @10 21600 0"/>
+            </v:formulas>
+            <v:path o:extrusionok="f" gradientshapeok="t" o:connecttype="rect"/>
+            <o:lock v:ext="edit" aspectratio="t"/>
+          </v:shapetype>
+          <v:shape id="_x0000_s1026" type="#_x0000_t75" style="position:absolute;left:0;text-align:left;margin-left:-50.65pt;margin-top:407.5pt;width:566.6pt;height:92.05pt;z-index:251660288;mso-position-horizontal-relative:margin;mso-position-vertical-relative:margin">
+            <v:imagedata r:id="rId10" o:title="Sem título"/>
+            <w10:wrap type="square" anchorx="margin" anchory="margin"/>
+          </v:shape>
+        </w:pict>
+      </w:r>
+      <w:r>
+        <w:rPr>
           <w:b/>
           <w:sz w:val="18"/>
         </w:rPr>
-        <w:t>Tabela 1 - Cronograma de projeto final elaborado durante Projeto Final I</w:t>
+        <w:t>Cronograma do projeto</w:t>
       </w:r>
     </w:p>
     <w:p>
@@ -2743,60 +2981,6 @@
         <w:ind w:left="656" w:right="393"/>
         <w:jc w:val="center"/>
       </w:pPr>
-      <w:r>
-        <w:rPr>
-          <w:noProof/>
-          <w:lang w:eastAsia="pt-BR"/>
-        </w:rPr>
-        <w:drawing>
-          <wp:inline distT="0" distB="0" distL="0" distR="0">
-            <wp:extent cx="5032722" cy="1078868"/>
-            <wp:effectExtent l="0" t="0" r="0" b="0"/>
-            <wp:docPr id="4" name="Imagem 4"/>
-            <wp:cNvGraphicFramePr>
-              <a:graphicFrameLocks xmlns:a="http://schemas.openxmlformats.org/drawingml/2006/main" noChangeAspect="1"/>
-            </wp:cNvGraphicFramePr>
-            <a:graphic xmlns:a="http://schemas.openxmlformats.org/drawingml/2006/main">
-              <a:graphicData uri="http://schemas.openxmlformats.org/drawingml/2006/picture">
-                <pic:pic xmlns:pic="http://schemas.openxmlformats.org/drawingml/2006/picture">
-                  <pic:nvPicPr>
-                    <pic:cNvPr id="0" name="Picture 3"/>
-                    <pic:cNvPicPr>
-                      <a:picLocks noChangeAspect="1" noChangeArrowheads="1"/>
-                    </pic:cNvPicPr>
-                  </pic:nvPicPr>
-                  <pic:blipFill>
-                    <a:blip r:embed="rId10" cstate="print">
-                      <a:extLst>
-                        <a:ext uri="{28A0092B-C50C-407E-A947-70E740481C1C}">
-                          <a14:useLocalDpi xmlns:a14="http://schemas.microsoft.com/office/drawing/2010/main" xmlns:wps="http://schemas.microsoft.com/office/word/2010/wordprocessingShape" xmlns:wpi="http://schemas.microsoft.com/office/word/2010/wordprocessingInk" xmlns:wpg="http://schemas.microsoft.com/office/word/2010/wordprocessingGroup" xmlns:w16se="http://schemas.microsoft.com/office/word/2015/wordml/symex" xmlns:w16cid="http://schemas.microsoft.com/office/word/2016/wordml/cid" xmlns:w15="http://schemas.microsoft.com/office/word/2012/wordml" xmlns:w14="http://schemas.microsoft.com/office/word/2010/wordml" xmlns:w="http://schemas.openxmlformats.org/wordprocessingml/2006/main" xmlns:w10="urn:schemas-microsoft-com:office:word" xmlns:wp14="http://schemas.microsoft.com/office/word/2010/wordprocessingDrawing" xmlns:v="urn:schemas-microsoft-com:vml" xmlns:o="urn:schemas-microsoft-com:office:office" xmlns:am3d="http://schemas.microsoft.com/office/drawing/2017/model3d" xmlns:aink="http://schemas.microsoft.com/office/drawing/2016/ink" xmlns:mc="http://schemas.openxmlformats.org/markup-compatibility/2006" xmlns:cx8="http://schemas.microsoft.com/office/drawing/2016/5/14/chartex" xmlns:cx7="http://schemas.microsoft.com/office/drawing/2016/5/13/chartex" xmlns:cx6="http://schemas.microsoft.com/office/drawing/2016/5/12/chartex" xmlns:cx5="http://schemas.microsoft.com/office/drawing/2016/5/11/chartex" xmlns:cx4="http://schemas.microsoft.com/office/drawing/2016/5/10/chartex" xmlns:cx3="http://schemas.microsoft.com/office/drawing/2016/5/9/chartex" xmlns:cx2="http://schemas.microsoft.com/office/drawing/2015/10/21/chartex" xmlns:cx1="http://schemas.microsoft.com/office/drawing/2015/9/8/chartex" xmlns:cx="http://schemas.microsoft.com/office/drawing/2014/chartex" xmlns:wpc="http://schemas.microsoft.com/office/word/2010/wordprocessingCanvas" xmlns="" val="0"/>
-                        </a:ext>
-                      </a:extLst>
-                    </a:blip>
-                    <a:srcRect/>
-                    <a:stretch>
-                      <a:fillRect/>
-                    </a:stretch>
-                  </pic:blipFill>
-                  <pic:spPr bwMode="auto">
-                    <a:xfrm>
-                      <a:off x="0" y="0"/>
-                      <a:ext cx="5088513" cy="1090828"/>
-                    </a:xfrm>
-                    <a:prstGeom prst="rect">
-                      <a:avLst/>
-                    </a:prstGeom>
-                    <a:noFill/>
-                    <a:ln>
-                      <a:noFill/>
-                    </a:ln>
-                  </pic:spPr>
-                </pic:pic>
-              </a:graphicData>
-            </a:graphic>
-          </wp:inline>
-        </w:drawing>
-      </w:r>
     </w:p>
     <w:p>
       <w:pPr>
@@ -3067,7 +3251,6 @@
       </w:pPr>
       <w:bookmarkStart w:id="4" w:name="_Toc510541267"/>
       <w:r>
-        <w:lastRenderedPageBreak/>
         <w:t>Referências bibliográficas</w:t>
       </w:r>
       <w:bookmarkEnd w:id="4"/>
@@ -3115,7 +3298,7 @@
         <w:ind w:right="394" w:firstLine="0"/>
         <w:jc w:val="both"/>
       </w:pPr>
-      <w:hyperlink r:id="rId12" w:history="1">
+      <w:hyperlink r:id="rId12" w:anchor="!/" w:history="1">
         <w:r>
           <w:rPr>
             <w:rStyle w:val="Hyperlink"/>
@@ -3253,7 +3436,7 @@
         <w:ind w:right="394" w:firstLine="0"/>
         <w:jc w:val="both"/>
       </w:pPr>
-      <w:hyperlink r:id="rId18" w:history="1">
+      <w:hyperlink r:id="rId18" w:anchor="7328a2165908" w:history="1">
         <w:r>
           <w:rPr>
             <w:rStyle w:val="Hyperlink"/>
@@ -3433,7 +3616,7 @@
                   <w:rPr>
                     <w:noProof/>
                   </w:rPr>
-                  <w:t>10</w:t>
+                  <w:t>9</w:t>
                 </w:r>
                 <w:r>
                   <w:fldChar w:fldCharType="end"/>

</xml_diff>

<commit_message>
Adicionando versao final do relatorio do projeto 1
</commit_message>
<xml_diff>
--- a/Projeto 1/RelatorioProjetoFinal1-GuilhermeAraujo.docx
+++ b/Projeto 1/RelatorioProjetoFinal1-GuilhermeAraujo.docx
@@ -696,10 +696,25 @@
         <w:t>da PUC-Rio como requisito parcial para a obtenção do</w:t>
       </w:r>
       <w:r>
-        <w:t xml:space="preserve"> Bacharel em </w:t>
-      </w:r>
-      <w:r>
-        <w:t>Engenharia</w:t>
+        <w:t xml:space="preserve"> </w:t>
+      </w:r>
+      <w:r>
+        <w:t>titulo</w:t>
+      </w:r>
+      <w:r>
+        <w:t xml:space="preserve"> </w:t>
+      </w:r>
+      <w:r>
+        <w:t>de</w:t>
+      </w:r>
+      <w:r>
+        <w:t xml:space="preserve"> </w:t>
+      </w:r>
+      <w:r>
+        <w:t>Engenh</w:t>
+      </w:r>
+      <w:r>
+        <w:t>eiro</w:t>
       </w:r>
       <w:r>
         <w:t xml:space="preserve"> de Computação.</w:t>
@@ -985,7 +1000,7 @@
         <w:t xml:space="preserve">. </w:t>
       </w:r>
       <w:r>
-        <w:t>7</w:t>
+        <w:t>10</w:t>
       </w:r>
       <w:r>
         <w:t xml:space="preserve">p. </w:t>
@@ -1422,7 +1437,19 @@
         <w:rPr>
           <w:lang w:val="en-US"/>
         </w:rPr>
-        <w:t xml:space="preserve">Rio de Janeiro, 2018. 7p. </w:t>
+        <w:t xml:space="preserve">Rio de Janeiro, 2018. </w:t>
+      </w:r>
+      <w:r>
+        <w:rPr>
+          <w:lang w:val="en-US"/>
+        </w:rPr>
+        <w:t>10</w:t>
+      </w:r>
+      <w:r>
+        <w:rPr>
+          <w:lang w:val="en-US"/>
+        </w:rPr>
+        <w:t xml:space="preserve">p. </w:t>
       </w:r>
       <w:r>
         <w:rPr>
@@ -2139,7 +2166,13 @@
         <w:t xml:space="preserve"> da categoria de avaliação BI-RADS do American College of Radiology (ACR) [2]. </w:t>
       </w:r>
       <w:r>
-        <w:t>Essa ferramenta facilitaria e aceleraria o processo de exame das imagens de raios-X resultantes da mamografia para detecção de categorização de tumores.</w:t>
+        <w:t>Essa ferramenta facilitaria e aceleraria o processo de exame das imagens de raios-X resultant</w:t>
+      </w:r>
+      <w:r>
+        <w:t xml:space="preserve">es da mamografia para detecção </w:t>
+      </w:r>
+      <w:r>
+        <w:t>e categorização de tumores.</w:t>
       </w:r>
     </w:p>
     <w:p>
@@ -2296,7 +2329,10 @@
         <w:t>Estima-se que uma a cada cinco mamografias resultam em falsos negativos [1]</w:t>
       </w:r>
       <w:r>
-        <w:t xml:space="preserve"> e estima-se que 7% a 9% de mulheres que realizam mamografias anualmente receberam um resultado falso-positivo recomendando a etapa de biopsia [</w:t>
+        <w:t xml:space="preserve"> e</w:t>
+      </w:r>
+      <w:r>
+        <w:t xml:space="preserve"> que 7% a 9% de mulheres que realizam mamografias anualmente receberam um resultado falso-positivo recomendando a etapa de biopsia [</w:t>
       </w:r>
       <w:r>
         <w:t>5</w:t>
@@ -2348,7 +2384,10 @@
         <w:t xml:space="preserve">) </w:t>
       </w:r>
       <w:r>
-        <w:t xml:space="preserve">foi o AutoAugment [6], que usou de técnicas de transformações das imagens da base de dados para aumentar a precisão de seu algoritmo.  </w:t>
+        <w:t xml:space="preserve">foi o AutoAugment </w:t>
+      </w:r>
+      <w:r>
+        <w:t xml:space="preserve">[6], que usou de técnicas de transformações das imagens da base de dados para aumentar a precisão de seu algoritmo.  </w:t>
       </w:r>
     </w:p>
     <w:p>
@@ -2374,13 +2413,13 @@
         <w:t xml:space="preserve">, pois </w:t>
       </w:r>
       <w:r>
-        <w:t>questões dentro dessa área comumente contem informações complexas e numerosas demais para uma analise humana ou baseada em software comum [</w:t>
-      </w:r>
-      <w:r>
-        <w:t>7</w:t>
-      </w:r>
-      <w:r>
-        <w:t>].</w:t>
+        <w:t>questões dentro dessa área comumente contem informações complexas e numerosas demais para uma analise humana ou baseada em</w:t>
+      </w:r>
+      <w:r>
+        <w:t xml:space="preserve"> software comum</w:t>
+      </w:r>
+      <w:r>
+        <w:t>.</w:t>
       </w:r>
       <w:r>
         <w:t xml:space="preserve"> </w:t>
@@ -2826,7 +2865,13 @@
         <w:t xml:space="preserve"> linguagem escolhida para o desenvolvimento da rede neural utilizada, pelo fato de ser uma linguagem que </w:t>
       </w:r>
       <w:r>
-        <w:t>possui uma grande quantidade de ferramentas relacionadas a processamento de imagens e redes neurais. A principal biblioteca a ser utilizada será o TensorFlow [8], um framework para mac</w:t>
+        <w:t xml:space="preserve">possui uma grande quantidade de ferramentas relacionadas a processamento de imagens e redes neurais. A principal biblioteca a ser </w:t>
+      </w:r>
+      <w:r>
+        <w:t>utilizada será o TensorFlow</w:t>
+      </w:r>
+      <w:r>
+        <w:t>, um framework para mac</w:t>
       </w:r>
       <w:r>
         <w:t>hine learning open source criado</w:t>
@@ -3125,7 +3170,154 @@
           <w:shd w:val="clear" w:color="auto" w:fill="FFFFFF"/>
           <w:lang w:val="en-US"/>
         </w:rPr>
-        <w:t xml:space="preserve">D’Orsi CJ, Sickles EA, Mendelson EB, Morris EA, et al. ACR </w:t>
+        <w:t>D’ORSI, C</w:t>
+      </w:r>
+      <w:r>
+        <w:rPr>
+          <w:shd w:val="clear" w:color="auto" w:fill="FFFFFF"/>
+          <w:lang w:val="en-US"/>
+        </w:rPr>
+        <w:t>.</w:t>
+      </w:r>
+      <w:r>
+        <w:rPr>
+          <w:shd w:val="clear" w:color="auto" w:fill="FFFFFF"/>
+          <w:lang w:val="en-US"/>
+        </w:rPr>
+        <w:t>J</w:t>
+      </w:r>
+      <w:r>
+        <w:rPr>
+          <w:shd w:val="clear" w:color="auto" w:fill="FFFFFF"/>
+          <w:lang w:val="en-US"/>
+        </w:rPr>
+        <w:t>.;</w:t>
+      </w:r>
+      <w:r>
+        <w:rPr>
+          <w:shd w:val="clear" w:color="auto" w:fill="FFFFFF"/>
+          <w:lang w:val="en-US"/>
+        </w:rPr>
+        <w:t xml:space="preserve"> </w:t>
+      </w:r>
+      <w:r>
+        <w:rPr>
+          <w:shd w:val="clear" w:color="auto" w:fill="FFFFFF"/>
+          <w:lang w:val="en-US"/>
+        </w:rPr>
+        <w:t>SICKLES,</w:t>
+      </w:r>
+      <w:r>
+        <w:rPr>
+          <w:shd w:val="clear" w:color="auto" w:fill="FFFFFF"/>
+          <w:lang w:val="en-US"/>
+        </w:rPr>
+        <w:t xml:space="preserve"> E</w:t>
+      </w:r>
+      <w:r>
+        <w:rPr>
+          <w:shd w:val="clear" w:color="auto" w:fill="FFFFFF"/>
+          <w:lang w:val="en-US"/>
+        </w:rPr>
+        <w:t>.</w:t>
+      </w:r>
+      <w:r>
+        <w:rPr>
+          <w:shd w:val="clear" w:color="auto" w:fill="FFFFFF"/>
+          <w:lang w:val="en-US"/>
+        </w:rPr>
+        <w:t>A</w:t>
+      </w:r>
+      <w:r>
+        <w:rPr>
+          <w:shd w:val="clear" w:color="auto" w:fill="FFFFFF"/>
+          <w:lang w:val="en-US"/>
+        </w:rPr>
+        <w:t>.</w:t>
+      </w:r>
+      <w:r>
+        <w:rPr>
+          <w:shd w:val="clear" w:color="auto" w:fill="FFFFFF"/>
+          <w:lang w:val="en-US"/>
+        </w:rPr>
+        <w:t>;</w:t>
+      </w:r>
+      <w:r>
+        <w:rPr>
+          <w:shd w:val="clear" w:color="auto" w:fill="FFFFFF"/>
+          <w:lang w:val="en-US"/>
+        </w:rPr>
+        <w:t xml:space="preserve"> </w:t>
+      </w:r>
+      <w:r>
+        <w:rPr>
+          <w:shd w:val="clear" w:color="auto" w:fill="FFFFFF"/>
+          <w:lang w:val="en-US"/>
+        </w:rPr>
+        <w:t>MENDELSON, E</w:t>
+      </w:r>
+      <w:r>
+        <w:rPr>
+          <w:shd w:val="clear" w:color="auto" w:fill="FFFFFF"/>
+          <w:lang w:val="en-US"/>
+        </w:rPr>
+        <w:t>.</w:t>
+      </w:r>
+      <w:r>
+        <w:rPr>
+          <w:shd w:val="clear" w:color="auto" w:fill="FFFFFF"/>
+          <w:lang w:val="en-US"/>
+        </w:rPr>
+        <w:t>B</w:t>
+      </w:r>
+      <w:r>
+        <w:rPr>
+          <w:shd w:val="clear" w:color="auto" w:fill="FFFFFF"/>
+          <w:lang w:val="en-US"/>
+        </w:rPr>
+        <w:t>.</w:t>
+      </w:r>
+      <w:r>
+        <w:rPr>
+          <w:shd w:val="clear" w:color="auto" w:fill="FFFFFF"/>
+          <w:lang w:val="en-US"/>
+        </w:rPr>
+        <w:t>;</w:t>
+      </w:r>
+      <w:r>
+        <w:rPr>
+          <w:shd w:val="clear" w:color="auto" w:fill="FFFFFF"/>
+          <w:lang w:val="en-US"/>
+        </w:rPr>
+        <w:t xml:space="preserve"> </w:t>
+      </w:r>
+      <w:r>
+        <w:rPr>
+          <w:shd w:val="clear" w:color="auto" w:fill="FFFFFF"/>
+          <w:lang w:val="en-US"/>
+        </w:rPr>
+        <w:t>MORRIS, E</w:t>
+      </w:r>
+      <w:r>
+        <w:rPr>
+          <w:shd w:val="clear" w:color="auto" w:fill="FFFFFF"/>
+          <w:lang w:val="en-US"/>
+        </w:rPr>
+        <w:t>.</w:t>
+      </w:r>
+      <w:r>
+        <w:rPr>
+          <w:shd w:val="clear" w:color="auto" w:fill="FFFFFF"/>
+          <w:lang w:val="en-US"/>
+        </w:rPr>
+        <w:t>A</w:t>
+      </w:r>
+      <w:r>
+        <w:rPr>
+          <w:shd w:val="clear" w:color="auto" w:fill="FFFFFF"/>
+          <w:lang w:val="en-US"/>
+        </w:rPr>
+        <w:t xml:space="preserve">. ACR </w:t>
       </w:r>
       <w:r>
         <w:rPr>
@@ -3202,7 +3394,127 @@
             <w:shd w:val="clear" w:color="auto" w:fill="FFFFFF"/>
             <w:lang w:val="en-US"/>
           </w:rPr>
-          <w:t xml:space="preserve">Oeffinger KC, Fontham ET, Etzioni R, et al. </w:t>
+          <w:t>OEFFINGER,</w:t>
+        </w:r>
+        <w:r>
+          <w:rPr>
+            <w:color w:val="1E1E23"/>
+            <w:shd w:val="clear" w:color="auto" w:fill="FFFFFF"/>
+            <w:lang w:val="en-US"/>
+          </w:rPr>
+          <w:t xml:space="preserve"> K</w:t>
+        </w:r>
+        <w:r>
+          <w:rPr>
+            <w:color w:val="1E1E23"/>
+            <w:shd w:val="clear" w:color="auto" w:fill="FFFFFF"/>
+            <w:lang w:val="en-US"/>
+          </w:rPr>
+          <w:t>.</w:t>
+        </w:r>
+        <w:r>
+          <w:rPr>
+            <w:color w:val="1E1E23"/>
+            <w:shd w:val="clear" w:color="auto" w:fill="FFFFFF"/>
+            <w:lang w:val="en-US"/>
+          </w:rPr>
+          <w:t>C</w:t>
+        </w:r>
+        <w:r>
+          <w:rPr>
+            <w:color w:val="1E1E23"/>
+            <w:shd w:val="clear" w:color="auto" w:fill="FFFFFF"/>
+            <w:lang w:val="en-US"/>
+          </w:rPr>
+          <w:t>.;</w:t>
+        </w:r>
+        <w:r>
+          <w:rPr>
+            <w:color w:val="1E1E23"/>
+            <w:shd w:val="clear" w:color="auto" w:fill="FFFFFF"/>
+            <w:lang w:val="en-US"/>
+          </w:rPr>
+          <w:t xml:space="preserve"> </w:t>
+        </w:r>
+        <w:r>
+          <w:rPr>
+            <w:color w:val="1E1E23"/>
+            <w:shd w:val="clear" w:color="auto" w:fill="FFFFFF"/>
+            <w:lang w:val="en-US"/>
+          </w:rPr>
+          <w:t>FONTHAM,</w:t>
+        </w:r>
+        <w:r>
+          <w:rPr>
+            <w:color w:val="1E1E23"/>
+            <w:shd w:val="clear" w:color="auto" w:fill="FFFFFF"/>
+            <w:lang w:val="en-US"/>
+          </w:rPr>
+          <w:t xml:space="preserve"> E</w:t>
+        </w:r>
+        <w:r>
+          <w:rPr>
+            <w:color w:val="1E1E23"/>
+            <w:shd w:val="clear" w:color="auto" w:fill="FFFFFF"/>
+            <w:lang w:val="en-US"/>
+          </w:rPr>
+          <w:t>.</w:t>
+        </w:r>
+        <w:r>
+          <w:rPr>
+            <w:color w:val="1E1E23"/>
+            <w:shd w:val="clear" w:color="auto" w:fill="FFFFFF"/>
+            <w:lang w:val="en-US"/>
+          </w:rPr>
+          <w:t>T</w:t>
+        </w:r>
+        <w:r>
+          <w:rPr>
+            <w:color w:val="1E1E23"/>
+            <w:shd w:val="clear" w:color="auto" w:fill="FFFFFF"/>
+            <w:lang w:val="en-US"/>
+          </w:rPr>
+          <w:t>.;</w:t>
+        </w:r>
+        <w:r>
+          <w:rPr>
+            <w:color w:val="1E1E23"/>
+            <w:shd w:val="clear" w:color="auto" w:fill="FFFFFF"/>
+            <w:lang w:val="en-US"/>
+          </w:rPr>
+          <w:t xml:space="preserve"> </w:t>
+        </w:r>
+        <w:r>
+          <w:rPr>
+            <w:color w:val="1E1E23"/>
+            <w:shd w:val="clear" w:color="auto" w:fill="FFFFFF"/>
+            <w:lang w:val="en-US"/>
+          </w:rPr>
+          <w:t>ETZIONI</w:t>
+        </w:r>
+        <w:r>
+          <w:rPr>
+            <w:color w:val="1E1E23"/>
+            <w:shd w:val="clear" w:color="auto" w:fill="FFFFFF"/>
+            <w:lang w:val="en-US"/>
+          </w:rPr>
+          <w:t xml:space="preserve"> R</w:t>
+        </w:r>
+        <w:r>
+          <w:rPr>
+            <w:color w:val="1E1E23"/>
+            <w:shd w:val="clear" w:color="auto" w:fill="FFFFFF"/>
+            <w:lang w:val="en-US"/>
+          </w:rPr>
+          <w:t>.</w:t>
+        </w:r>
+        <w:r>
+          <w:rPr>
+            <w:color w:val="1E1E23"/>
+            <w:shd w:val="clear" w:color="auto" w:fill="FFFFFF"/>
+            <w:lang w:val="en-US"/>
+          </w:rPr>
+          <w:t xml:space="preserve"> </w:t>
         </w:r>
         <w:r>
           <w:rPr>
@@ -3365,7 +3677,196 @@
           <w:shd w:val="clear" w:color="auto" w:fill="FFFFFF"/>
           <w:lang w:val="en-US"/>
         </w:rPr>
-        <w:t xml:space="preserve">Hubbard RA, Kerlikowske K, Flowers CI, Yankaskas BC, Zhu W, Miglioretti DL. </w:t>
+        <w:t>HUBBARD</w:t>
+      </w:r>
+      <w:r>
+        <w:rPr>
+          <w:shd w:val="clear" w:color="auto" w:fill="FFFFFF"/>
+          <w:lang w:val="en-US"/>
+        </w:rPr>
+        <w:t xml:space="preserve"> R</w:t>
+      </w:r>
+      <w:r>
+        <w:rPr>
+          <w:shd w:val="clear" w:color="auto" w:fill="FFFFFF"/>
+          <w:lang w:val="en-US"/>
+        </w:rPr>
+        <w:t>.</w:t>
+      </w:r>
+      <w:r>
+        <w:rPr>
+          <w:shd w:val="clear" w:color="auto" w:fill="FFFFFF"/>
+          <w:lang w:val="en-US"/>
+        </w:rPr>
+        <w:t>A</w:t>
+      </w:r>
+      <w:r>
+        <w:rPr>
+          <w:shd w:val="clear" w:color="auto" w:fill="FFFFFF"/>
+          <w:lang w:val="en-US"/>
+        </w:rPr>
+        <w:t>;</w:t>
+      </w:r>
+      <w:r>
+        <w:rPr>
+          <w:shd w:val="clear" w:color="auto" w:fill="FFFFFF"/>
+          <w:lang w:val="en-US"/>
+        </w:rPr>
+        <w:t xml:space="preserve"> </w:t>
+      </w:r>
+      <w:r>
+        <w:rPr>
+          <w:shd w:val="clear" w:color="auto" w:fill="FFFFFF"/>
+          <w:lang w:val="en-US"/>
+        </w:rPr>
+        <w:t>KERLIKOWSKI, K.;</w:t>
+      </w:r>
+      <w:r>
+        <w:rPr>
+          <w:shd w:val="clear" w:color="auto" w:fill="FFFFFF"/>
+          <w:lang w:val="en-US"/>
+        </w:rPr>
+        <w:t xml:space="preserve"> </w:t>
+      </w:r>
+      <w:r>
+        <w:rPr>
+          <w:shd w:val="clear" w:color="auto" w:fill="FFFFFF"/>
+          <w:lang w:val="en-US"/>
+        </w:rPr>
+        <w:t>FLOWERS,</w:t>
+      </w:r>
+      <w:r>
+        <w:rPr>
+          <w:shd w:val="clear" w:color="auto" w:fill="FFFFFF"/>
+          <w:lang w:val="en-US"/>
+        </w:rPr>
+        <w:t xml:space="preserve"> C</w:t>
+      </w:r>
+      <w:r>
+        <w:rPr>
+          <w:shd w:val="clear" w:color="auto" w:fill="FFFFFF"/>
+          <w:lang w:val="en-US"/>
+        </w:rPr>
+        <w:t>.</w:t>
+      </w:r>
+      <w:r>
+        <w:rPr>
+          <w:shd w:val="clear" w:color="auto" w:fill="FFFFFF"/>
+          <w:lang w:val="en-US"/>
+        </w:rPr>
+        <w:t>I</w:t>
+      </w:r>
+      <w:r>
+        <w:rPr>
+          <w:shd w:val="clear" w:color="auto" w:fill="FFFFFF"/>
+          <w:lang w:val="en-US"/>
+        </w:rPr>
+        <w:t>.;</w:t>
+      </w:r>
+      <w:r>
+        <w:rPr>
+          <w:shd w:val="clear" w:color="auto" w:fill="FFFFFF"/>
+          <w:lang w:val="en-US"/>
+        </w:rPr>
+        <w:t xml:space="preserve"> </w:t>
+      </w:r>
+      <w:r>
+        <w:rPr>
+          <w:shd w:val="clear" w:color="auto" w:fill="FFFFFF"/>
+          <w:lang w:val="en-US"/>
+        </w:rPr>
+        <w:t>YANKASKAS,</w:t>
+      </w:r>
+      <w:r>
+        <w:rPr>
+          <w:shd w:val="clear" w:color="auto" w:fill="FFFFFF"/>
+          <w:lang w:val="en-US"/>
+        </w:rPr>
+        <w:t xml:space="preserve"> B</w:t>
+      </w:r>
+      <w:r>
+        <w:rPr>
+          <w:shd w:val="clear" w:color="auto" w:fill="FFFFFF"/>
+          <w:lang w:val="en-US"/>
+        </w:rPr>
+        <w:t>.</w:t>
+      </w:r>
+      <w:r>
+        <w:rPr>
+          <w:shd w:val="clear" w:color="auto" w:fill="FFFFFF"/>
+          <w:lang w:val="en-US"/>
+        </w:rPr>
+        <w:t>C</w:t>
+      </w:r>
+      <w:r>
+        <w:rPr>
+          <w:shd w:val="clear" w:color="auto" w:fill="FFFFFF"/>
+          <w:lang w:val="en-US"/>
+        </w:rPr>
+        <w:t>.;</w:t>
+      </w:r>
+      <w:r>
+        <w:rPr>
+          <w:shd w:val="clear" w:color="auto" w:fill="FFFFFF"/>
+          <w:lang w:val="en-US"/>
+        </w:rPr>
+        <w:t xml:space="preserve"> </w:t>
+      </w:r>
+      <w:r>
+        <w:rPr>
+          <w:shd w:val="clear" w:color="auto" w:fill="FFFFFF"/>
+          <w:lang w:val="en-US"/>
+        </w:rPr>
+        <w:t>ZHU,</w:t>
+      </w:r>
+      <w:r>
+        <w:rPr>
+          <w:shd w:val="clear" w:color="auto" w:fill="FFFFFF"/>
+          <w:lang w:val="en-US"/>
+        </w:rPr>
+        <w:t xml:space="preserve"> W</w:t>
+      </w:r>
+      <w:r>
+        <w:rPr>
+          <w:shd w:val="clear" w:color="auto" w:fill="FFFFFF"/>
+          <w:lang w:val="en-US"/>
+        </w:rPr>
+        <w:t>.;</w:t>
+      </w:r>
+      <w:r>
+        <w:rPr>
+          <w:shd w:val="clear" w:color="auto" w:fill="FFFFFF"/>
+          <w:lang w:val="en-US"/>
+        </w:rPr>
+        <w:t xml:space="preserve"> </w:t>
+      </w:r>
+      <w:r>
+        <w:rPr>
+          <w:shd w:val="clear" w:color="auto" w:fill="FFFFFF"/>
+          <w:lang w:val="en-US"/>
+        </w:rPr>
+        <w:t>MIGLIORETTI,</w:t>
+      </w:r>
+      <w:r>
+        <w:rPr>
+          <w:shd w:val="clear" w:color="auto" w:fill="FFFFFF"/>
+          <w:lang w:val="en-US"/>
+        </w:rPr>
+        <w:t xml:space="preserve"> D</w:t>
+      </w:r>
+      <w:r>
+        <w:rPr>
+          <w:shd w:val="clear" w:color="auto" w:fill="FFFFFF"/>
+          <w:lang w:val="en-US"/>
+        </w:rPr>
+        <w:t>.</w:t>
+      </w:r>
+      <w:r>
+        <w:rPr>
+          <w:shd w:val="clear" w:color="auto" w:fill="FFFFFF"/>
+          <w:lang w:val="en-US"/>
+        </w:rPr>
+        <w:t xml:space="preserve">L. </w:t>
       </w:r>
       <w:r>
         <w:rPr>
@@ -3472,7 +3973,17 @@
             <w:shd w:val="clear" w:color="auto" w:fill="FFFFFF"/>
             <w:lang w:val="en-US"/>
           </w:rPr>
-          <w:t>Cubuk, Ekin D.</w:t>
+          <w:t>CUBUK</w:t>
+        </w:r>
+        <w:r>
+          <w:rPr>
+            <w:rStyle w:val="Hyperlink"/>
+            <w:color w:val="auto"/>
+            <w:u w:val="none"/>
+            <w:shd w:val="clear" w:color="auto" w:fill="FFFFFF"/>
+            <w:lang w:val="en-US"/>
+          </w:rPr>
+          <w:t>, Ekin D.</w:t>
         </w:r>
       </w:hyperlink>
       <w:r>
@@ -3491,7 +4002,17 @@
             <w:shd w:val="clear" w:color="auto" w:fill="FFFFFF"/>
             <w:lang w:val="en-US"/>
           </w:rPr>
-          <w:t>Zoph, Barret</w:t>
+          <w:t>ZOPH</w:t>
+        </w:r>
+        <w:r>
+          <w:rPr>
+            <w:rStyle w:val="Hyperlink"/>
+            <w:color w:val="auto"/>
+            <w:u w:val="none"/>
+            <w:shd w:val="clear" w:color="auto" w:fill="FFFFFF"/>
+            <w:lang w:val="en-US"/>
+          </w:rPr>
+          <w:t>, Barret</w:t>
         </w:r>
       </w:hyperlink>
       <w:r>
@@ -3510,7 +4031,17 @@
             <w:shd w:val="clear" w:color="auto" w:fill="FFFFFF"/>
             <w:lang w:val="en-US"/>
           </w:rPr>
-          <w:t>Mane, Dandelion</w:t>
+          <w:t>MANE</w:t>
+        </w:r>
+        <w:r>
+          <w:rPr>
+            <w:rStyle w:val="Hyperlink"/>
+            <w:color w:val="auto"/>
+            <w:u w:val="none"/>
+            <w:shd w:val="clear" w:color="auto" w:fill="FFFFFF"/>
+            <w:lang w:val="en-US"/>
+          </w:rPr>
+          <w:t>, Dandelion</w:t>
         </w:r>
       </w:hyperlink>
       <w:r>
@@ -3529,7 +4060,17 @@
             <w:shd w:val="clear" w:color="auto" w:fill="FFFFFF"/>
             <w:lang w:val="en-US"/>
           </w:rPr>
-          <w:t>Vasudevan, Vijay</w:t>
+          <w:t>VASUDEVAN</w:t>
+        </w:r>
+        <w:r>
+          <w:rPr>
+            <w:rStyle w:val="Hyperlink"/>
+            <w:color w:val="auto"/>
+            <w:u w:val="none"/>
+            <w:shd w:val="clear" w:color="auto" w:fill="FFFFFF"/>
+            <w:lang w:val="en-US"/>
+          </w:rPr>
+          <w:t>, Vijay</w:t>
         </w:r>
       </w:hyperlink>
       <w:r>
@@ -3548,7 +4089,17 @@
             <w:shd w:val="clear" w:color="auto" w:fill="FFFFFF"/>
             <w:lang w:val="en-US"/>
           </w:rPr>
-          <w:t>Le, Quoc V.</w:t>
+          <w:t>LE</w:t>
+        </w:r>
+        <w:r>
+          <w:rPr>
+            <w:rStyle w:val="Hyperlink"/>
+            <w:color w:val="auto"/>
+            <w:u w:val="none"/>
+            <w:shd w:val="clear" w:color="auto" w:fill="FFFFFF"/>
+            <w:lang w:val="en-US"/>
+          </w:rPr>
+          <w:t>, Quoc V.</w:t>
         </w:r>
       </w:hyperlink>
       <w:r>
@@ -3575,773 +4126,11 @@
         <w:t xml:space="preserve">eprint arXiv:1805.09501. 2018. </w:t>
       </w:r>
       <w:r>
-        <w:t xml:space="preserve">Disponível em: </w:t>
-      </w:r>
-      <w:r>
-        <w:t>&lt;</w:t>
-      </w:r>
-      <w:r>
-        <w:t>https://arxiv.org/abs/1805.09501</w:t>
-      </w:r>
-      <w:r>
-        <w:t xml:space="preserve">&gt;. </w:t>
-      </w:r>
-      <w:r>
-        <w:t>Acesso em: 20</w:t>
-      </w:r>
-      <w:r>
-        <w:t xml:space="preserve"> jun. 2018.</w:t>
-      </w:r>
-    </w:p>
-    <w:p>
-      <w:pPr>
-        <w:pStyle w:val="PargrafodaLista"/>
-        <w:rPr>
-          <w:lang w:val="en-US"/>
-        </w:rPr>
-      </w:pPr>
-    </w:p>
-    <w:p>
-      <w:pPr>
-        <w:pStyle w:val="PargrafodaLista"/>
-        <w:numPr>
-          <w:ilvl w:val="0"/>
-          <w:numId w:val="10"/>
-        </w:numPr>
-        <w:tabs>
-          <w:tab w:val="left" w:pos="1037"/>
-        </w:tabs>
-        <w:spacing w:line="360" w:lineRule="auto"/>
-        <w:ind w:right="394" w:firstLine="0"/>
-        <w:jc w:val="both"/>
-      </w:pPr>
-      <w:r>
-        <w:rPr>
-          <w:rStyle w:val="highwire-citation-author"/>
-          <w:rFonts w:ascii="Helvetica" w:hAnsi="Helvetica" w:cs="Helvetica"/>
-          <w:bdr w:val="none" w:sz="0" w:space="0" w:color="auto" w:frame="1"/>
-          <w:shd w:val="clear" w:color="auto" w:fill="FFFFFF"/>
-          <w:lang w:val="en-US"/>
-        </w:rPr>
-        <w:t>Travers Ching</w:t>
-      </w:r>
-      <w:r>
-        <w:rPr>
-          <w:rFonts w:ascii="Helvetica" w:hAnsi="Helvetica" w:cs="Helvetica"/>
-          <w:shd w:val="clear" w:color="auto" w:fill="FFFFFF"/>
-          <w:lang w:val="en-US"/>
-        </w:rPr>
-        <w:t>, </w:t>
-      </w:r>
-      <w:r>
-        <w:rPr>
-          <w:rStyle w:val="highwire-citation-author"/>
-          <w:rFonts w:ascii="Helvetica" w:hAnsi="Helvetica" w:cs="Helvetica"/>
-          <w:bdr w:val="none" w:sz="0" w:space="0" w:color="auto" w:frame="1"/>
-          <w:shd w:val="clear" w:color="auto" w:fill="FFFFFF"/>
-          <w:lang w:val="en-US"/>
-        </w:rPr>
-        <w:t>Daniel S. Himmelstein</w:t>
-      </w:r>
-      <w:r>
-        <w:rPr>
-          <w:rFonts w:ascii="Helvetica" w:hAnsi="Helvetica" w:cs="Helvetica"/>
-          <w:shd w:val="clear" w:color="auto" w:fill="FFFFFF"/>
-          <w:lang w:val="en-US"/>
-        </w:rPr>
-        <w:t>, </w:t>
-      </w:r>
-      <w:r>
-        <w:rPr>
-          <w:rStyle w:val="highwire-citation-author"/>
-          <w:rFonts w:ascii="Helvetica" w:hAnsi="Helvetica" w:cs="Helvetica"/>
-          <w:bdr w:val="none" w:sz="0" w:space="0" w:color="auto" w:frame="1"/>
-          <w:shd w:val="clear" w:color="auto" w:fill="FFFFFF"/>
-          <w:lang w:val="en-US"/>
-        </w:rPr>
-        <w:t>Brett K. Beaulieu-Jones</w:t>
-      </w:r>
-      <w:r>
-        <w:rPr>
-          <w:rFonts w:ascii="Helvetica" w:hAnsi="Helvetica" w:cs="Helvetica"/>
-          <w:shd w:val="clear" w:color="auto" w:fill="FFFFFF"/>
-          <w:lang w:val="en-US"/>
-        </w:rPr>
-        <w:t>, </w:t>
-      </w:r>
-      <w:r>
-        <w:rPr>
-          <w:rStyle w:val="highwire-citation-author"/>
-          <w:rFonts w:ascii="Helvetica" w:hAnsi="Helvetica" w:cs="Helvetica"/>
-          <w:bdr w:val="none" w:sz="0" w:space="0" w:color="auto" w:frame="1"/>
-          <w:shd w:val="clear" w:color="auto" w:fill="FFFFFF"/>
-          <w:lang w:val="en-US"/>
-        </w:rPr>
-        <w:t>Alexandr A. Kalinin</w:t>
-      </w:r>
-      <w:r>
-        <w:rPr>
-          <w:rFonts w:ascii="Helvetica" w:hAnsi="Helvetica" w:cs="Helvetica"/>
-          <w:shd w:val="clear" w:color="auto" w:fill="FFFFFF"/>
-          <w:lang w:val="en-US"/>
-        </w:rPr>
-        <w:t>, </w:t>
-      </w:r>
-      <w:r>
-        <w:rPr>
-          <w:rStyle w:val="highwire-citation-author"/>
-          <w:rFonts w:ascii="Helvetica" w:hAnsi="Helvetica" w:cs="Helvetica"/>
-          <w:bdr w:val="none" w:sz="0" w:space="0" w:color="auto" w:frame="1"/>
-          <w:shd w:val="clear" w:color="auto" w:fill="FFFFFF"/>
-          <w:lang w:val="en-US"/>
-        </w:rPr>
-        <w:t>Brian T. Do</w:t>
-      </w:r>
-      <w:r>
-        <w:rPr>
-          <w:rFonts w:ascii="Helvetica" w:hAnsi="Helvetica" w:cs="Helvetica"/>
-          <w:shd w:val="clear" w:color="auto" w:fill="FFFFFF"/>
-          <w:lang w:val="en-US"/>
-        </w:rPr>
-        <w:t>, </w:t>
-      </w:r>
-      <w:r>
-        <w:rPr>
-          <w:rStyle w:val="highwire-citation-author"/>
-          <w:rFonts w:ascii="Helvetica" w:hAnsi="Helvetica" w:cs="Helvetica"/>
-          <w:bdr w:val="none" w:sz="0" w:space="0" w:color="auto" w:frame="1"/>
-          <w:shd w:val="clear" w:color="auto" w:fill="FFFFFF"/>
-          <w:lang w:val="en-US"/>
-        </w:rPr>
-        <w:t>Gregory P. Way</w:t>
-      </w:r>
-      <w:r>
-        <w:rPr>
-          <w:rFonts w:ascii="Helvetica" w:hAnsi="Helvetica" w:cs="Helvetica"/>
-          <w:shd w:val="clear" w:color="auto" w:fill="FFFFFF"/>
-          <w:lang w:val="en-US"/>
-        </w:rPr>
-        <w:t>, </w:t>
-      </w:r>
-      <w:r>
-        <w:rPr>
-          <w:rStyle w:val="highwire-citation-author"/>
-          <w:rFonts w:ascii="Helvetica" w:hAnsi="Helvetica" w:cs="Helvetica"/>
-          <w:bdr w:val="none" w:sz="0" w:space="0" w:color="auto" w:frame="1"/>
-          <w:shd w:val="clear" w:color="auto" w:fill="FFFFFF"/>
-          <w:lang w:val="en-US"/>
-        </w:rPr>
-        <w:t>Enrico Ferrero</w:t>
-      </w:r>
-      <w:r>
-        <w:rPr>
-          <w:rFonts w:ascii="Helvetica" w:hAnsi="Helvetica" w:cs="Helvetica"/>
-          <w:shd w:val="clear" w:color="auto" w:fill="FFFFFF"/>
-          <w:lang w:val="en-US"/>
-        </w:rPr>
-        <w:t>, </w:t>
-      </w:r>
-      <w:r>
-        <w:rPr>
-          <w:rStyle w:val="highwire-citation-author"/>
-          <w:rFonts w:ascii="Helvetica" w:hAnsi="Helvetica" w:cs="Helvetica"/>
-          <w:bdr w:val="none" w:sz="0" w:space="0" w:color="auto" w:frame="1"/>
-          <w:shd w:val="clear" w:color="auto" w:fill="FFFFFF"/>
-          <w:lang w:val="en-US"/>
-        </w:rPr>
-        <w:t>Paul-Michael Agapow</w:t>
-      </w:r>
-      <w:r>
-        <w:rPr>
-          <w:rFonts w:ascii="Helvetica" w:hAnsi="Helvetica" w:cs="Helvetica"/>
-          <w:shd w:val="clear" w:color="auto" w:fill="FFFFFF"/>
-          <w:lang w:val="en-US"/>
-        </w:rPr>
-        <w:t>, </w:t>
-      </w:r>
-      <w:r>
-        <w:rPr>
-          <w:rStyle w:val="highwire-citation-author"/>
-          <w:rFonts w:ascii="Helvetica" w:hAnsi="Helvetica" w:cs="Helvetica"/>
-          <w:bdr w:val="none" w:sz="0" w:space="0" w:color="auto" w:frame="1"/>
-          <w:shd w:val="clear" w:color="auto" w:fill="FFFFFF"/>
-          <w:lang w:val="en-US"/>
-        </w:rPr>
-        <w:t>Michael Zietz</w:t>
-      </w:r>
-      <w:r>
-        <w:rPr>
-          <w:rFonts w:ascii="Helvetica" w:hAnsi="Helvetica" w:cs="Helvetica"/>
-          <w:shd w:val="clear" w:color="auto" w:fill="FFFFFF"/>
-          <w:lang w:val="en-US"/>
-        </w:rPr>
-        <w:t>, </w:t>
-      </w:r>
-      <w:r>
-        <w:rPr>
-          <w:rStyle w:val="highwire-citation-author"/>
-          <w:rFonts w:ascii="Helvetica" w:hAnsi="Helvetica" w:cs="Helvetica"/>
-          <w:bdr w:val="none" w:sz="0" w:space="0" w:color="auto" w:frame="1"/>
-          <w:shd w:val="clear" w:color="auto" w:fill="FFFFFF"/>
-          <w:lang w:val="en-US"/>
-        </w:rPr>
-        <w:t>Michael M. Hoffman</w:t>
-      </w:r>
-      <w:r>
-        <w:rPr>
-          <w:rFonts w:ascii="Helvetica" w:hAnsi="Helvetica" w:cs="Helvetica"/>
-          <w:shd w:val="clear" w:color="auto" w:fill="FFFFFF"/>
-          <w:lang w:val="en-US"/>
-        </w:rPr>
-        <w:t>, </w:t>
-      </w:r>
-      <w:r>
-        <w:rPr>
-          <w:rStyle w:val="highwire-citation-author"/>
-          <w:rFonts w:ascii="Helvetica" w:hAnsi="Helvetica" w:cs="Helvetica"/>
-          <w:bdr w:val="none" w:sz="0" w:space="0" w:color="auto" w:frame="1"/>
-          <w:shd w:val="clear" w:color="auto" w:fill="FFFFFF"/>
-          <w:lang w:val="en-US"/>
-        </w:rPr>
-        <w:t>Wei Xie</w:t>
-      </w:r>
-      <w:r>
-        <w:rPr>
-          <w:rFonts w:ascii="Helvetica" w:hAnsi="Helvetica" w:cs="Helvetica"/>
-          <w:shd w:val="clear" w:color="auto" w:fill="FFFFFF"/>
-          <w:lang w:val="en-US"/>
-        </w:rPr>
-        <w:t>, </w:t>
-      </w:r>
-      <w:r>
-        <w:rPr>
-          <w:rStyle w:val="highwire-citation-author"/>
-          <w:rFonts w:ascii="Helvetica" w:hAnsi="Helvetica" w:cs="Helvetica"/>
-          <w:bdr w:val="none" w:sz="0" w:space="0" w:color="auto" w:frame="1"/>
-          <w:shd w:val="clear" w:color="auto" w:fill="FFFFFF"/>
-          <w:lang w:val="en-US"/>
-        </w:rPr>
-        <w:t>Gail L. Rosen</w:t>
-      </w:r>
-      <w:r>
-        <w:rPr>
-          <w:rFonts w:ascii="Helvetica" w:hAnsi="Helvetica" w:cs="Helvetica"/>
-          <w:shd w:val="clear" w:color="auto" w:fill="FFFFFF"/>
-          <w:lang w:val="en-US"/>
-        </w:rPr>
-        <w:t>, </w:t>
-      </w:r>
-      <w:r>
-        <w:rPr>
-          <w:rStyle w:val="highwire-citation-author"/>
-          <w:rFonts w:ascii="Helvetica" w:hAnsi="Helvetica" w:cs="Helvetica"/>
-          <w:bdr w:val="none" w:sz="0" w:space="0" w:color="auto" w:frame="1"/>
-          <w:shd w:val="clear" w:color="auto" w:fill="FFFFFF"/>
-          <w:lang w:val="en-US"/>
-        </w:rPr>
-        <w:t>Benjamin J. Lengerich</w:t>
-      </w:r>
-      <w:r>
-        <w:rPr>
-          <w:rFonts w:ascii="Helvetica" w:hAnsi="Helvetica" w:cs="Helvetica"/>
-          <w:shd w:val="clear" w:color="auto" w:fill="FFFFFF"/>
-          <w:lang w:val="en-US"/>
-        </w:rPr>
-        <w:t>, </w:t>
-      </w:r>
-      <w:r>
-        <w:rPr>
-          <w:rStyle w:val="highwire-citation-author"/>
-          <w:rFonts w:ascii="Helvetica" w:hAnsi="Helvetica" w:cs="Helvetica"/>
-          <w:bdr w:val="none" w:sz="0" w:space="0" w:color="auto" w:frame="1"/>
-          <w:shd w:val="clear" w:color="auto" w:fill="FFFFFF"/>
-          <w:lang w:val="en-US"/>
-        </w:rPr>
-        <w:t>Johnny Israeli</w:t>
-      </w:r>
-      <w:r>
-        <w:rPr>
-          <w:rFonts w:ascii="Helvetica" w:hAnsi="Helvetica" w:cs="Helvetica"/>
-          <w:shd w:val="clear" w:color="auto" w:fill="FFFFFF"/>
-          <w:lang w:val="en-US"/>
-        </w:rPr>
-        <w:t>, </w:t>
-      </w:r>
-      <w:r>
-        <w:rPr>
-          <w:rStyle w:val="highwire-citation-author"/>
-          <w:rFonts w:ascii="Helvetica" w:hAnsi="Helvetica" w:cs="Helvetica"/>
-          <w:bdr w:val="none" w:sz="0" w:space="0" w:color="auto" w:frame="1"/>
-          <w:shd w:val="clear" w:color="auto" w:fill="FFFFFF"/>
-          <w:lang w:val="en-US"/>
-        </w:rPr>
-        <w:t>Jack Lanchantin</w:t>
-      </w:r>
-      <w:r>
-        <w:rPr>
-          <w:rFonts w:ascii="Helvetica" w:hAnsi="Helvetica" w:cs="Helvetica"/>
-          <w:shd w:val="clear" w:color="auto" w:fill="FFFFFF"/>
-          <w:lang w:val="en-US"/>
-        </w:rPr>
-        <w:t>, </w:t>
-      </w:r>
-      <w:r>
-        <w:rPr>
-          <w:rStyle w:val="highwire-citation-author"/>
-          <w:rFonts w:ascii="Helvetica" w:hAnsi="Helvetica" w:cs="Helvetica"/>
-          <w:bdr w:val="none" w:sz="0" w:space="0" w:color="auto" w:frame="1"/>
-          <w:shd w:val="clear" w:color="auto" w:fill="FFFFFF"/>
-          <w:lang w:val="en-US"/>
-        </w:rPr>
-        <w:t>Stephen Woloszynek</w:t>
-      </w:r>
-      <w:r>
-        <w:rPr>
-          <w:rFonts w:ascii="Helvetica" w:hAnsi="Helvetica" w:cs="Helvetica"/>
-          <w:shd w:val="clear" w:color="auto" w:fill="FFFFFF"/>
-          <w:lang w:val="en-US"/>
-        </w:rPr>
-        <w:t>, </w:t>
-      </w:r>
-      <w:r>
-        <w:rPr>
-          <w:rStyle w:val="highwire-citation-author"/>
-          <w:rFonts w:ascii="Helvetica" w:hAnsi="Helvetica" w:cs="Helvetica"/>
-          <w:bdr w:val="none" w:sz="0" w:space="0" w:color="auto" w:frame="1"/>
-          <w:shd w:val="clear" w:color="auto" w:fill="FFFFFF"/>
-          <w:lang w:val="en-US"/>
-        </w:rPr>
-        <w:t>Anne E. Carpenter</w:t>
-      </w:r>
-      <w:r>
-        <w:rPr>
-          <w:rFonts w:ascii="Helvetica" w:hAnsi="Helvetica" w:cs="Helvetica"/>
-          <w:shd w:val="clear" w:color="auto" w:fill="FFFFFF"/>
-          <w:lang w:val="en-US"/>
-        </w:rPr>
-        <w:t>, </w:t>
-      </w:r>
-      <w:r>
-        <w:rPr>
-          <w:rStyle w:val="highwire-citation-author"/>
-          <w:rFonts w:ascii="Helvetica" w:hAnsi="Helvetica" w:cs="Helvetica"/>
-          <w:bdr w:val="none" w:sz="0" w:space="0" w:color="auto" w:frame="1"/>
-          <w:shd w:val="clear" w:color="auto" w:fill="FFFFFF"/>
-          <w:lang w:val="en-US"/>
-        </w:rPr>
-        <w:t>Avanti Shrikumar</w:t>
-      </w:r>
-      <w:r>
-        <w:rPr>
-          <w:rFonts w:ascii="Helvetica" w:hAnsi="Helvetica" w:cs="Helvetica"/>
-          <w:shd w:val="clear" w:color="auto" w:fill="FFFFFF"/>
-          <w:lang w:val="en-US"/>
-        </w:rPr>
-        <w:t>, </w:t>
-      </w:r>
-      <w:r>
-        <w:rPr>
-          <w:rStyle w:val="highwire-citation-author"/>
-          <w:rFonts w:ascii="Helvetica" w:hAnsi="Helvetica" w:cs="Helvetica"/>
-          <w:bdr w:val="none" w:sz="0" w:space="0" w:color="auto" w:frame="1"/>
-          <w:shd w:val="clear" w:color="auto" w:fill="FFFFFF"/>
-          <w:lang w:val="en-US"/>
-        </w:rPr>
-        <w:t>Jinbo Xu</w:t>
-      </w:r>
-      <w:r>
-        <w:rPr>
-          <w:rFonts w:ascii="Helvetica" w:hAnsi="Helvetica" w:cs="Helvetica"/>
-          <w:shd w:val="clear" w:color="auto" w:fill="FFFFFF"/>
-          <w:lang w:val="en-US"/>
-        </w:rPr>
-        <w:t>, </w:t>
-      </w:r>
-      <w:r>
-        <w:rPr>
-          <w:rStyle w:val="highwire-citation-author"/>
-          <w:rFonts w:ascii="Helvetica" w:hAnsi="Helvetica" w:cs="Helvetica"/>
-          <w:bdr w:val="none" w:sz="0" w:space="0" w:color="auto" w:frame="1"/>
-          <w:shd w:val="clear" w:color="auto" w:fill="FFFFFF"/>
-          <w:lang w:val="en-US"/>
-        </w:rPr>
-        <w:t>Evan M. Cofer</w:t>
-      </w:r>
-      <w:r>
-        <w:rPr>
-          <w:rFonts w:ascii="Helvetica" w:hAnsi="Helvetica" w:cs="Helvetica"/>
-          <w:shd w:val="clear" w:color="auto" w:fill="FFFFFF"/>
-          <w:lang w:val="en-US"/>
-        </w:rPr>
-        <w:t>, </w:t>
-      </w:r>
-      <w:r>
-        <w:rPr>
-          <w:rStyle w:val="highwire-citation-author"/>
-          <w:rFonts w:ascii="Helvetica" w:hAnsi="Helvetica" w:cs="Helvetica"/>
-          <w:bdr w:val="none" w:sz="0" w:space="0" w:color="auto" w:frame="1"/>
-          <w:shd w:val="clear" w:color="auto" w:fill="FFFFFF"/>
-          <w:lang w:val="en-US"/>
-        </w:rPr>
-        <w:t>Christopher A. Lavender</w:t>
-      </w:r>
-      <w:r>
-        <w:rPr>
-          <w:rFonts w:ascii="Helvetica" w:hAnsi="Helvetica" w:cs="Helvetica"/>
-          <w:shd w:val="clear" w:color="auto" w:fill="FFFFFF"/>
-          <w:lang w:val="en-US"/>
-        </w:rPr>
-        <w:t>, </w:t>
-      </w:r>
-      <w:r>
-        <w:rPr>
-          <w:rStyle w:val="highwire-citation-author"/>
-          <w:rFonts w:ascii="Helvetica" w:hAnsi="Helvetica" w:cs="Helvetica"/>
-          <w:bdr w:val="none" w:sz="0" w:space="0" w:color="auto" w:frame="1"/>
-          <w:shd w:val="clear" w:color="auto" w:fill="FFFFFF"/>
-          <w:lang w:val="en-US"/>
-        </w:rPr>
-        <w:t>Srinivas C. Turaga</w:t>
-      </w:r>
-      <w:r>
-        <w:rPr>
-          <w:rFonts w:ascii="Helvetica" w:hAnsi="Helvetica" w:cs="Helvetica"/>
-          <w:shd w:val="clear" w:color="auto" w:fill="FFFFFF"/>
-          <w:lang w:val="en-US"/>
-        </w:rPr>
-        <w:t>, </w:t>
-      </w:r>
-      <w:r>
-        <w:rPr>
-          <w:rStyle w:val="highwire-citation-author"/>
-          <w:rFonts w:ascii="Helvetica" w:hAnsi="Helvetica" w:cs="Helvetica"/>
-          <w:bdr w:val="none" w:sz="0" w:space="0" w:color="auto" w:frame="1"/>
-          <w:shd w:val="clear" w:color="auto" w:fill="FFFFFF"/>
-          <w:lang w:val="en-US"/>
-        </w:rPr>
-        <w:t>Amr M. Alexandari</w:t>
-      </w:r>
-      <w:r>
-        <w:rPr>
-          <w:rFonts w:ascii="Helvetica" w:hAnsi="Helvetica" w:cs="Helvetica"/>
-          <w:shd w:val="clear" w:color="auto" w:fill="FFFFFF"/>
-          <w:lang w:val="en-US"/>
-        </w:rPr>
-        <w:t>, </w:t>
-      </w:r>
-      <w:r>
-        <w:rPr>
-          <w:rStyle w:val="highwire-citation-author"/>
-          <w:rFonts w:ascii="Helvetica" w:hAnsi="Helvetica" w:cs="Helvetica"/>
-          <w:bdr w:val="none" w:sz="0" w:space="0" w:color="auto" w:frame="1"/>
-          <w:shd w:val="clear" w:color="auto" w:fill="FFFFFF"/>
-          <w:lang w:val="en-US"/>
-        </w:rPr>
-        <w:t>Zhiyong Lu</w:t>
-      </w:r>
-      <w:r>
-        <w:rPr>
-          <w:rFonts w:ascii="Helvetica" w:hAnsi="Helvetica" w:cs="Helvetica"/>
-          <w:shd w:val="clear" w:color="auto" w:fill="FFFFFF"/>
-          <w:lang w:val="en-US"/>
-        </w:rPr>
-        <w:t>, </w:t>
-      </w:r>
-      <w:r>
-        <w:rPr>
-          <w:rStyle w:val="highwire-citation-author"/>
-          <w:rFonts w:ascii="Helvetica" w:hAnsi="Helvetica" w:cs="Helvetica"/>
-          <w:bdr w:val="none" w:sz="0" w:space="0" w:color="auto" w:frame="1"/>
-          <w:shd w:val="clear" w:color="auto" w:fill="FFFFFF"/>
-          <w:lang w:val="en-US"/>
-        </w:rPr>
-        <w:t xml:space="preserve">David J. </w:t>
-      </w:r>
-      <w:r>
-        <w:rPr>
-          <w:rStyle w:val="highwire-citation-author"/>
-          <w:rFonts w:ascii="Helvetica" w:hAnsi="Helvetica" w:cs="Helvetica"/>
-          <w:bdr w:val="none" w:sz="0" w:space="0" w:color="auto" w:frame="1"/>
-          <w:shd w:val="clear" w:color="auto" w:fill="FFFFFF"/>
-          <w:lang w:val="en-US"/>
-        </w:rPr>
-        <w:lastRenderedPageBreak/>
-        <w:t>Harris</w:t>
-      </w:r>
-      <w:r>
-        <w:rPr>
-          <w:rFonts w:ascii="Helvetica" w:hAnsi="Helvetica" w:cs="Helvetica"/>
-          <w:shd w:val="clear" w:color="auto" w:fill="FFFFFF"/>
-          <w:lang w:val="en-US"/>
-        </w:rPr>
-        <w:t>, </w:t>
-      </w:r>
-      <w:r>
-        <w:rPr>
-          <w:rStyle w:val="highwire-citation-author"/>
-          <w:rFonts w:ascii="Helvetica" w:hAnsi="Helvetica" w:cs="Helvetica"/>
-          <w:bdr w:val="none" w:sz="0" w:space="0" w:color="auto" w:frame="1"/>
-          <w:shd w:val="clear" w:color="auto" w:fill="FFFFFF"/>
-          <w:lang w:val="en-US"/>
-        </w:rPr>
-        <w:t>Dave DeCaprio</w:t>
-      </w:r>
-      <w:r>
-        <w:rPr>
-          <w:rFonts w:ascii="Helvetica" w:hAnsi="Helvetica" w:cs="Helvetica"/>
-          <w:shd w:val="clear" w:color="auto" w:fill="FFFFFF"/>
-          <w:lang w:val="en-US"/>
-        </w:rPr>
-        <w:t>, </w:t>
-      </w:r>
-      <w:r>
-        <w:rPr>
-          <w:rStyle w:val="highwire-citation-author"/>
-          <w:rFonts w:ascii="Helvetica" w:hAnsi="Helvetica" w:cs="Helvetica"/>
-          <w:bdr w:val="none" w:sz="0" w:space="0" w:color="auto" w:frame="1"/>
-          <w:shd w:val="clear" w:color="auto" w:fill="FFFFFF"/>
-          <w:lang w:val="en-US"/>
-        </w:rPr>
-        <w:t>Yanjun Qi</w:t>
-      </w:r>
-      <w:r>
-        <w:rPr>
-          <w:rFonts w:ascii="Helvetica" w:hAnsi="Helvetica" w:cs="Helvetica"/>
-          <w:shd w:val="clear" w:color="auto" w:fill="FFFFFF"/>
-          <w:lang w:val="en-US"/>
-        </w:rPr>
-        <w:t>, </w:t>
-      </w:r>
-      <w:r>
-        <w:rPr>
-          <w:rStyle w:val="highwire-citation-author"/>
-          <w:rFonts w:ascii="Helvetica" w:hAnsi="Helvetica" w:cs="Helvetica"/>
-          <w:bdr w:val="none" w:sz="0" w:space="0" w:color="auto" w:frame="1"/>
-          <w:shd w:val="clear" w:color="auto" w:fill="FFFFFF"/>
-          <w:lang w:val="en-US"/>
-        </w:rPr>
-        <w:t>Anshul Kundaje</w:t>
-      </w:r>
-      <w:r>
-        <w:rPr>
-          <w:rFonts w:ascii="Helvetica" w:hAnsi="Helvetica" w:cs="Helvetica"/>
-          <w:shd w:val="clear" w:color="auto" w:fill="FFFFFF"/>
-          <w:lang w:val="en-US"/>
-        </w:rPr>
-        <w:t>, </w:t>
-      </w:r>
-      <w:r>
-        <w:rPr>
-          <w:rStyle w:val="highwire-citation-author"/>
-          <w:rFonts w:ascii="Helvetica" w:hAnsi="Helvetica" w:cs="Helvetica"/>
-          <w:bdr w:val="none" w:sz="0" w:space="0" w:color="auto" w:frame="1"/>
-          <w:shd w:val="clear" w:color="auto" w:fill="FFFFFF"/>
-          <w:lang w:val="en-US"/>
-        </w:rPr>
-        <w:t>Yifan Peng</w:t>
-      </w:r>
-      <w:r>
-        <w:rPr>
-          <w:rFonts w:ascii="Helvetica" w:hAnsi="Helvetica" w:cs="Helvetica"/>
-          <w:shd w:val="clear" w:color="auto" w:fill="FFFFFF"/>
-          <w:lang w:val="en-US"/>
-        </w:rPr>
-        <w:t>, </w:t>
-      </w:r>
-      <w:r>
-        <w:rPr>
-          <w:rStyle w:val="highwire-citation-author"/>
-          <w:rFonts w:ascii="Helvetica" w:hAnsi="Helvetica" w:cs="Helvetica"/>
-          <w:bdr w:val="none" w:sz="0" w:space="0" w:color="auto" w:frame="1"/>
-          <w:shd w:val="clear" w:color="auto" w:fill="FFFFFF"/>
-          <w:lang w:val="en-US"/>
-        </w:rPr>
-        <w:t>Laura K. Wiley</w:t>
-      </w:r>
-      <w:r>
-        <w:rPr>
-          <w:rFonts w:ascii="Helvetica" w:hAnsi="Helvetica" w:cs="Helvetica"/>
-          <w:shd w:val="clear" w:color="auto" w:fill="FFFFFF"/>
-          <w:lang w:val="en-US"/>
-        </w:rPr>
-        <w:t>, </w:t>
-      </w:r>
-      <w:r>
-        <w:rPr>
-          <w:rStyle w:val="highwire-citation-author"/>
-          <w:rFonts w:ascii="Helvetica" w:hAnsi="Helvetica" w:cs="Helvetica"/>
-          <w:bdr w:val="none" w:sz="0" w:space="0" w:color="auto" w:frame="1"/>
-          <w:shd w:val="clear" w:color="auto" w:fill="FFFFFF"/>
-          <w:lang w:val="en-US"/>
-        </w:rPr>
-        <w:t>Marwin H. S. Segler</w:t>
-      </w:r>
-      <w:r>
-        <w:rPr>
-          <w:rFonts w:ascii="Helvetica" w:hAnsi="Helvetica" w:cs="Helvetica"/>
-          <w:shd w:val="clear" w:color="auto" w:fill="FFFFFF"/>
-          <w:lang w:val="en-US"/>
-        </w:rPr>
-        <w:t>, </w:t>
-      </w:r>
-      <w:r>
-        <w:rPr>
-          <w:rStyle w:val="highwire-citation-author"/>
-          <w:rFonts w:ascii="Helvetica" w:hAnsi="Helvetica" w:cs="Helvetica"/>
-          <w:bdr w:val="none" w:sz="0" w:space="0" w:color="auto" w:frame="1"/>
-          <w:shd w:val="clear" w:color="auto" w:fill="FFFFFF"/>
-          <w:lang w:val="en-US"/>
-        </w:rPr>
-        <w:t>Simina M. Boca</w:t>
-      </w:r>
-      <w:r>
-        <w:rPr>
-          <w:rFonts w:ascii="Helvetica" w:hAnsi="Helvetica" w:cs="Helvetica"/>
-          <w:shd w:val="clear" w:color="auto" w:fill="FFFFFF"/>
-          <w:lang w:val="en-US"/>
-        </w:rPr>
-        <w:t>, </w:t>
-      </w:r>
-      <w:r>
-        <w:rPr>
-          <w:rStyle w:val="highwire-citation-author"/>
-          <w:rFonts w:ascii="Helvetica" w:hAnsi="Helvetica" w:cs="Helvetica"/>
-          <w:bdr w:val="none" w:sz="0" w:space="0" w:color="auto" w:frame="1"/>
-          <w:shd w:val="clear" w:color="auto" w:fill="FFFFFF"/>
-          <w:lang w:val="en-US"/>
-        </w:rPr>
-        <w:t>S. Joshua Swamidass</w:t>
-      </w:r>
-      <w:r>
-        <w:rPr>
-          <w:rFonts w:ascii="Helvetica" w:hAnsi="Helvetica" w:cs="Helvetica"/>
-          <w:shd w:val="clear" w:color="auto" w:fill="FFFFFF"/>
-          <w:lang w:val="en-US"/>
-        </w:rPr>
-        <w:t>, </w:t>
-      </w:r>
-      <w:r>
-        <w:rPr>
-          <w:rStyle w:val="highwire-citation-author"/>
-          <w:rFonts w:ascii="Helvetica" w:hAnsi="Helvetica" w:cs="Helvetica"/>
-          <w:bdr w:val="none" w:sz="0" w:space="0" w:color="auto" w:frame="1"/>
-          <w:shd w:val="clear" w:color="auto" w:fill="FFFFFF"/>
-          <w:lang w:val="en-US"/>
-        </w:rPr>
-        <w:t>Austin Huang</w:t>
-      </w:r>
-      <w:r>
-        <w:rPr>
-          <w:rFonts w:ascii="Helvetica" w:hAnsi="Helvetica" w:cs="Helvetica"/>
-          <w:shd w:val="clear" w:color="auto" w:fill="FFFFFF"/>
-          <w:lang w:val="en-US"/>
-        </w:rPr>
-        <w:t>, </w:t>
-      </w:r>
-      <w:r>
-        <w:rPr>
-          <w:rStyle w:val="highwire-citation-author"/>
-          <w:rFonts w:ascii="Helvetica" w:hAnsi="Helvetica" w:cs="Helvetica"/>
-          <w:bdr w:val="none" w:sz="0" w:space="0" w:color="auto" w:frame="1"/>
-          <w:shd w:val="clear" w:color="auto" w:fill="FFFFFF"/>
-          <w:lang w:val="en-US"/>
-        </w:rPr>
-        <w:t>Anthony Gitter</w:t>
-      </w:r>
-      <w:r>
-        <w:rPr>
-          <w:rFonts w:ascii="Helvetica" w:hAnsi="Helvetica" w:cs="Helvetica"/>
-          <w:shd w:val="clear" w:color="auto" w:fill="FFFFFF"/>
-          <w:lang w:val="en-US"/>
-        </w:rPr>
-        <w:t>, </w:t>
-      </w:r>
-      <w:r>
-        <w:rPr>
-          <w:rStyle w:val="highwire-citation-author"/>
-          <w:rFonts w:ascii="Helvetica" w:hAnsi="Helvetica" w:cs="Helvetica"/>
-          <w:bdr w:val="none" w:sz="0" w:space="0" w:color="auto" w:frame="1"/>
-          <w:shd w:val="clear" w:color="auto" w:fill="FFFFFF"/>
-          <w:lang w:val="en-US"/>
-        </w:rPr>
-        <w:t xml:space="preserve">Casey S. Greene. </w:t>
-      </w:r>
-      <w:r>
-        <w:rPr>
-          <w:rStyle w:val="highwire-citation-author"/>
-          <w:rFonts w:ascii="Helvetica" w:hAnsi="Helvetica" w:cs="Helvetica"/>
-          <w:b/>
-          <w:bdr w:val="none" w:sz="0" w:space="0" w:color="auto" w:frame="1"/>
-          <w:shd w:val="clear" w:color="auto" w:fill="FFFFFF"/>
-          <w:lang w:val="en-US"/>
-        </w:rPr>
-        <w:t xml:space="preserve">Opportunities and obstacles for deep learning in biology and medicine. </w:t>
-      </w:r>
-      <w:r>
-        <w:rPr>
-          <w:rStyle w:val="highwire-citation-author"/>
-          <w:rFonts w:ascii="Helvetica" w:hAnsi="Helvetica" w:cs="Helvetica"/>
-          <w:bdr w:val="none" w:sz="0" w:space="0" w:color="auto" w:frame="1"/>
-          <w:shd w:val="clear" w:color="auto" w:fill="FFFFFF"/>
-        </w:rPr>
-        <w:t xml:space="preserve">J. R. Soc. Interface 2018. </w:t>
-      </w:r>
-      <w:r>
-        <w:rPr>
-          <w:rStyle w:val="label"/>
-          <w:bdr w:val="none" w:sz="0" w:space="0" w:color="auto" w:frame="1"/>
-          <w:shd w:val="clear" w:color="auto" w:fill="FFFFFF"/>
-        </w:rPr>
-        <w:t>doi</w:t>
-      </w:r>
-      <w:r>
-        <w:rPr>
-          <w:rStyle w:val="label"/>
-          <w:bdr w:val="none" w:sz="0" w:space="0" w:color="auto" w:frame="1"/>
-          <w:shd w:val="clear" w:color="auto" w:fill="FFFFFF"/>
-        </w:rPr>
-        <w:t>:</w:t>
-      </w:r>
-      <w:r>
-        <w:rPr>
-          <w:shd w:val="clear" w:color="auto" w:fill="FFFFFF"/>
-        </w:rPr>
-        <w:t> 10.1098/rsif.2017.0387</w:t>
-      </w:r>
-      <w:r>
-        <w:rPr>
-          <w:shd w:val="clear" w:color="auto" w:fill="FFFFFF"/>
-        </w:rPr>
-        <w:t xml:space="preserve">. </w:t>
-      </w:r>
-      <w:r>
-        <w:t xml:space="preserve">Disponível em: </w:t>
-      </w:r>
-      <w:r>
-        <w:t>&lt;</w:t>
-      </w:r>
-      <w:r>
-        <w:t>http://rsif.royalsocietypublishing.org/content/15/141/20170387</w:t>
-      </w:r>
-      <w:r>
-        <w:t xml:space="preserve">&gt;. </w:t>
-      </w:r>
-      <w:r>
-        <w:t>Acesso em: 20</w:t>
-      </w:r>
-      <w:r>
-        <w:t xml:space="preserve"> jun. 2018.</w:t>
-      </w:r>
-    </w:p>
-    <w:p>
-      <w:pPr>
-        <w:tabs>
-          <w:tab w:val="left" w:pos="1037"/>
-        </w:tabs>
-        <w:spacing w:line="360" w:lineRule="auto"/>
-        <w:ind w:right="394"/>
-        <w:jc w:val="both"/>
-      </w:pPr>
+        <w:rPr>
+          <w:lang w:val="en-US"/>
+        </w:rPr>
+        <w:t>Disponível em: &lt;https://arxiv.org/abs/1805.09501&gt;. Acesso em: 20 jun. 2018.</w:t>
+      </w:r>
     </w:p>
     <w:sectPr>
       <w:pgSz w:w="11900" w:h="16840"/>
@@ -4427,7 +4216,7 @@
                   <w:rPr>
                     <w:noProof/>
                   </w:rPr>
-                  <w:t>9</w:t>
+                  <w:t>4</w:t>
                 </w:r>
                 <w:r>
                   <w:fldChar w:fldCharType="end"/>

</xml_diff>